<commit_message>
WORKING ON DEBUG OF PHASE 2 mostly errors in code or yaml card. Not seeing signficant improvements yet. But we are going through and identifying all the problems
</commit_message>
<xml_diff>
--- a/docs/Upgrade Documents/phase2 implementation checklist.docx
+++ b/docs/Upgrade Documents/phase2 implementation checklist.docx
@@ -106,7 +106,13 @@
         </w:numPr>
       </w:pPr>
       <w:r>
-        <w:t xml:space="preserve">[ ] Backup current </w:t>
+        <w:t xml:space="preserve">[ </w:t>
+      </w:r>
+      <w:r>
+        <w:t>x</w:t>
+      </w:r>
+      <w:r>
+        <w:t xml:space="preserve">] Backup current </w:t>
       </w:r>
       <w:proofErr w:type="spellStart"/>
       <w:r>
@@ -122,7 +128,13 @@
         </w:numPr>
       </w:pPr>
       <w:r>
-        <w:t xml:space="preserve">[ ] Backup current </w:t>
+        <w:t xml:space="preserve">[ </w:t>
+      </w:r>
+      <w:r>
+        <w:t>x</w:t>
+      </w:r>
+      <w:r>
+        <w:t xml:space="preserve">] Backup current </w:t>
       </w:r>
       <w:proofErr w:type="spellStart"/>
       <w:r>
@@ -138,7 +150,13 @@
         </w:numPr>
       </w:pPr>
       <w:r>
-        <w:t>[ ] Create baseline snapshot of all hospitals</w:t>
+        <w:t xml:space="preserve">[ </w:t>
+      </w:r>
+      <w:r>
+        <w:t>x</w:t>
+      </w:r>
+      <w:r>
+        <w:t>] Create baseline snapshot of all hospitals</w:t>
       </w:r>
     </w:p>
     <w:p>
@@ -149,7 +167,19 @@
         </w:numPr>
       </w:pPr>
       <w:r>
-        <w:t>[ ] Create Phase 2 working directory</w:t>
+        <w:t xml:space="preserve">[ </w:t>
+      </w:r>
+      <w:r>
+        <w:t>x</w:t>
+      </w:r>
+      <w:r>
+        <w:t>]</w:t>
+      </w:r>
+      <w:r>
+        <w:t>x</w:t>
+      </w:r>
+      <w:r>
+        <w:t xml:space="preserve"> Create Phase 2 working directory</w:t>
       </w:r>
     </w:p>
     <w:p>
@@ -160,7 +190,13 @@
         </w:numPr>
       </w:pPr>
       <w:r>
-        <w:t>[ ] Review and approve detailed plan</w:t>
+        <w:t xml:space="preserve">[ </w:t>
+      </w:r>
+      <w:r>
+        <w:t>x</w:t>
+      </w:r>
+      <w:r>
+        <w:t>] Review and approve detailed plan</w:t>
       </w:r>
     </w:p>
     <w:p>
@@ -208,7 +244,13 @@
         </w:numPr>
       </w:pPr>
       <w:r>
-        <w:t xml:space="preserve">[ ] Add </w:t>
+        <w:t>[</w:t>
+      </w:r>
+      <w:r>
+        <w:t>x</w:t>
+      </w:r>
+      <w:r>
+        <w:t xml:space="preserve"> ] Add </w:t>
       </w:r>
       <w:proofErr w:type="spellStart"/>
       <w:r>
@@ -330,7 +372,13 @@
         </w:numPr>
       </w:pPr>
       <w:r>
-        <w:t xml:space="preserve">[ ] Add </w:t>
+        <w:t xml:space="preserve">[ </w:t>
+      </w:r>
+      <w:r>
+        <w:t>x</w:t>
+      </w:r>
+      <w:r>
+        <w:t xml:space="preserve">] Add </w:t>
       </w:r>
       <w:proofErr w:type="spellStart"/>
       <w:r>
@@ -349,7 +397,13 @@
         </w:numPr>
       </w:pPr>
       <w:r>
-        <w:t>[ ] Template structure</w:t>
+        <w:t xml:space="preserve">[ </w:t>
+      </w:r>
+      <w:r>
+        <w:t>x</w:t>
+      </w:r>
+      <w:r>
+        <w:t>] Template structure</w:t>
       </w:r>
     </w:p>
     <w:p>

</xml_diff>